<commit_message>
Update for new semester
</commit_message>
<xml_diff>
--- a/docs/lesson01/01-prove_response.docx
+++ b/docs/lesson01/01-prove_response.docx
@@ -1,6 +1,6 @@
 
 <file path=word/document.xml><?xml version="1.0" encoding="utf-8"?>
-<w:document xmlns:wpc="http://schemas.microsoft.com/office/word/2010/wordprocessingCanvas" xmlns:cx="http://schemas.microsoft.com/office/drawing/2014/chartex" xmlns:mc="http://schemas.openxmlformats.org/markup-compatibility/2006" xmlns:o="urn:schemas-microsoft-com:office:office" xmlns:r="http://schemas.openxmlformats.org/officeDocument/2006/relationships" xmlns:m="http://schemas.openxmlformats.org/officeDocument/2006/math" xmlns:v="urn:schemas-microsoft-com:vml" xmlns:wp14="http://schemas.microsoft.com/office/word/2010/wordprocessingDrawing" xmlns:wp="http://schemas.openxmlformats.org/drawingml/2006/wordprocessingDrawing" xmlns:w10="urn:schemas-microsoft-com:office:word" xmlns:w="http://schemas.openxmlformats.org/wordprocessingml/2006/main" xmlns:w14="http://schemas.microsoft.com/office/word/2010/wordml" xmlns:w15="http://schemas.microsoft.com/office/word/2012/wordml" xmlns:w16se="http://schemas.microsoft.com/office/word/2015/wordml/symex" xmlns:wpg="http://schemas.microsoft.com/office/word/2010/wordprocessingGroup" xmlns:wpi="http://schemas.microsoft.com/office/word/2010/wordprocessingInk" xmlns:wne="http://schemas.microsoft.com/office/word/2006/wordml" xmlns:wps="http://schemas.microsoft.com/office/word/2010/wordprocessingShape" mc:Ignorable="w14 w15 w16se wp14">
+<w:document xmlns:wpc="http://schemas.microsoft.com/office/word/2010/wordprocessingCanvas" xmlns:cx="http://schemas.microsoft.com/office/drawing/2014/chartex" xmlns:cx1="http://schemas.microsoft.com/office/drawing/2015/9/8/chartex" xmlns:mc="http://schemas.openxmlformats.org/markup-compatibility/2006" xmlns:o="urn:schemas-microsoft-com:office:office" xmlns:r="http://schemas.openxmlformats.org/officeDocument/2006/relationships" xmlns:m="http://schemas.openxmlformats.org/officeDocument/2006/math" xmlns:v="urn:schemas-microsoft-com:vml" xmlns:wp14="http://schemas.microsoft.com/office/word/2010/wordprocessingDrawing" xmlns:wp="http://schemas.openxmlformats.org/drawingml/2006/wordprocessingDrawing" xmlns:w10="urn:schemas-microsoft-com:office:word" xmlns:w="http://schemas.openxmlformats.org/wordprocessingml/2006/main" xmlns:w14="http://schemas.microsoft.com/office/word/2010/wordml" xmlns:w15="http://schemas.microsoft.com/office/word/2012/wordml" xmlns:w16se="http://schemas.microsoft.com/office/word/2015/wordml/symex" xmlns:wpg="http://schemas.microsoft.com/office/word/2010/wordprocessingGroup" xmlns:wpi="http://schemas.microsoft.com/office/word/2010/wordprocessingInk" xmlns:wne="http://schemas.microsoft.com/office/word/2006/wordml" xmlns:wps="http://schemas.microsoft.com/office/word/2010/wordprocessingShape" mc:Ignorable="w14 w15 w16se wp14">
   <w:body>
     <w:p>
       <w:pPr>
@@ -14,7 +14,19 @@
         <w:rPr>
           <w:b/>
         </w:rPr>
-        <w:t>CSE212 – Programming with Data Structures</w:t>
+        <w:t>CSE</w:t>
+      </w:r>
+      <w:r>
+        <w:rPr>
+          <w:b/>
+        </w:rPr>
+        <w:t xml:space="preserve"> </w:t>
+      </w:r>
+      <w:r>
+        <w:rPr>
+          <w:b/>
+        </w:rPr>
+        <w:t>212 – Programming with Data Structures</w:t>
       </w:r>
     </w:p>
     <w:p>
@@ -29,7 +41,19 @@
         <w:rPr>
           <w:b/>
         </w:rPr>
-        <w:t xml:space="preserve"> 01 Prove – Response Document</w:t>
+        <w:t xml:space="preserve"> </w:t>
+      </w:r>
+      <w:r>
+        <w:rPr>
+          <w:b/>
+        </w:rPr>
+        <w:t>W</w:t>
+      </w:r>
+      <w:r>
+        <w:rPr>
+          <w:b/>
+        </w:rPr>
+        <w:t>01 Prove – Response Document</w:t>
       </w:r>
     </w:p>
     <w:p>
@@ -128,32 +152,6 @@
           <w:p/>
         </w:tc>
       </w:tr>
-      <w:tr>
-        <w:tc>
-          <w:tcPr>
-            <w:tcW w:w="1435" w:type="dxa"/>
-          </w:tcPr>
-          <w:p>
-            <w:pPr>
-              <w:rPr>
-                <w:b/>
-              </w:rPr>
-            </w:pPr>
-            <w:r>
-              <w:rPr>
-                <w:b/>
-              </w:rPr>
-              <w:t>Section:</w:t>
-            </w:r>
-          </w:p>
-        </w:tc>
-        <w:tc>
-          <w:tcPr>
-            <w:tcW w:w="7915" w:type="dxa"/>
-          </w:tcPr>
-          <w:p/>
-        </w:tc>
-      </w:tr>
     </w:tbl>
     <w:p/>
     <w:p>
@@ -194,7 +192,25 @@
         <w:rPr>
           <w:b/>
         </w:rPr>
-        <w:t>:  From Part 2, what was your original plan to solve the problem before you implemented it? (20 points)</w:t>
+        <w:t xml:space="preserve">:  </w:t>
+      </w:r>
+      <w:r>
+        <w:rPr>
+          <w:b/>
+        </w:rPr>
+        <w:t>For the rotate right problem</w:t>
+      </w:r>
+      <w:r>
+        <w:rPr>
+          <w:b/>
+        </w:rPr>
+        <w:t xml:space="preserve">, </w:t>
+      </w:r>
+      <w:r>
+        <w:rPr>
+          <w:b/>
+        </w:rPr>
+        <w:t>provide a description of how you solved the problem.</w:t>
       </w:r>
     </w:p>
     <w:p/>
@@ -210,26 +226,26 @@
         <w:rPr>
           <w:b/>
         </w:rPr>
-        <w:t xml:space="preserve">  From Part 2, what issues did you encounter when you implemented your solution?  If you still have issues, identify your thoughts about how they might be resolved. (10 points)</w:t>
+        <w:t xml:space="preserve">  For the rotate right problem</w:t>
+      </w:r>
+      <w:r>
+        <w:rPr>
+          <w:b/>
+        </w:rPr>
+        <w:t xml:space="preserve">, </w:t>
+      </w:r>
+      <w:r>
+        <w:rPr>
+          <w:b/>
+        </w:rPr>
+        <w:t>draw a picture of how you solved the problem.</w:t>
       </w:r>
     </w:p>
     <w:p/>
     <w:p>
-      <w:r>
-        <w:rPr>
-          <w:b/>
-          <w:u w:val="single"/>
-        </w:rPr>
-        <w:t>Question 3:</w:t>
-      </w:r>
-      <w:r>
-        <w:rPr>
-          <w:b/>
-        </w:rPr>
-        <w:t xml:space="preserve">  From Part 3, write a paragraph about the first steps you will personally use in all the problems that you will solve this semester. (10 points)</w:t>
-      </w:r>
+      <w:bookmarkStart w:id="0" w:name="_GoBack"/>
+      <w:bookmarkEnd w:id="0"/>
     </w:p>
-    <w:p/>
     <w:p>
       <w:r>
         <w:rPr>
@@ -253,7 +269,10 @@
         <w:t>01-prove_</w:t>
       </w:r>
       <w:r>
-        <w:t>multiples_of.py (20 points)</w:t>
+        <w:t>multiples_of.py</w:t>
+      </w:r>
+      <w:r>
+        <w:t xml:space="preserve"> </w:t>
       </w:r>
     </w:p>
     <w:p>
@@ -270,10 +289,8 @@
       <w:r>
         <w:t>rotate_list_right</w:t>
       </w:r>
-      <w:bookmarkStart w:id="0" w:name="_GoBack"/>
-      <w:bookmarkEnd w:id="0"/>
-      <w:r>
-        <w:t>.py (40 points)</w:t>
+      <w:r>
+        <w:t xml:space="preserve">.py </w:t>
       </w:r>
     </w:p>
     <w:p>
@@ -292,7 +309,7 @@
 </file>
 
 <file path=word/numbering.xml><?xml version="1.0" encoding="utf-8"?>
-<w:numbering xmlns:wpc="http://schemas.microsoft.com/office/word/2010/wordprocessingCanvas" xmlns:cx="http://schemas.microsoft.com/office/drawing/2014/chartex" xmlns:mc="http://schemas.openxmlformats.org/markup-compatibility/2006" xmlns:o="urn:schemas-microsoft-com:office:office" xmlns:r="http://schemas.openxmlformats.org/officeDocument/2006/relationships" xmlns:m="http://schemas.openxmlformats.org/officeDocument/2006/math" xmlns:v="urn:schemas-microsoft-com:vml" xmlns:wp14="http://schemas.microsoft.com/office/word/2010/wordprocessingDrawing" xmlns:wp="http://schemas.openxmlformats.org/drawingml/2006/wordprocessingDrawing" xmlns:w10="urn:schemas-microsoft-com:office:word" xmlns:w="http://schemas.openxmlformats.org/wordprocessingml/2006/main" xmlns:w14="http://schemas.microsoft.com/office/word/2010/wordml" xmlns:w15="http://schemas.microsoft.com/office/word/2012/wordml" xmlns:w16se="http://schemas.microsoft.com/office/word/2015/wordml/symex" xmlns:wpg="http://schemas.microsoft.com/office/word/2010/wordprocessingGroup" xmlns:wpi="http://schemas.microsoft.com/office/word/2010/wordprocessingInk" xmlns:wne="http://schemas.microsoft.com/office/word/2006/wordml" xmlns:wps="http://schemas.microsoft.com/office/word/2010/wordprocessingShape" mc:Ignorable="w14 w15 w16se wp14">
+<w:numbering xmlns:wpc="http://schemas.microsoft.com/office/word/2010/wordprocessingCanvas" xmlns:cx="http://schemas.microsoft.com/office/drawing/2014/chartex" xmlns:cx1="http://schemas.microsoft.com/office/drawing/2015/9/8/chartex" xmlns:mc="http://schemas.openxmlformats.org/markup-compatibility/2006" xmlns:o="urn:schemas-microsoft-com:office:office" xmlns:r="http://schemas.openxmlformats.org/officeDocument/2006/relationships" xmlns:m="http://schemas.openxmlformats.org/officeDocument/2006/math" xmlns:v="urn:schemas-microsoft-com:vml" xmlns:wp14="http://schemas.microsoft.com/office/word/2010/wordprocessingDrawing" xmlns:wp="http://schemas.openxmlformats.org/drawingml/2006/wordprocessingDrawing" xmlns:w10="urn:schemas-microsoft-com:office:word" xmlns:w="http://schemas.openxmlformats.org/wordprocessingml/2006/main" xmlns:w14="http://schemas.microsoft.com/office/word/2010/wordml" xmlns:w15="http://schemas.microsoft.com/office/word/2012/wordml" xmlns:w16se="http://schemas.microsoft.com/office/word/2015/wordml/symex" xmlns:wpg="http://schemas.microsoft.com/office/word/2010/wordprocessingGroup" xmlns:wpi="http://schemas.microsoft.com/office/word/2010/wordprocessingInk" xmlns:wne="http://schemas.microsoft.com/office/word/2006/wordml" xmlns:wps="http://schemas.microsoft.com/office/word/2010/wordprocessingShape" mc:Ignorable="w14 w15 w16se wp14">
   <w:abstractNum w:abstractNumId="0" w15:restartNumberingAfterBreak="0">
     <w:nsid w:val="76E872A4"/>
     <w:multiLevelType w:val="hybridMultilevel"/>

</xml_diff>